<commit_message>
Perbaikan Heading, perubahan warna pada heading dan penambahan spasi 1.5
</commit_message>
<xml_diff>
--- a/Management Summary/Management Team Gaps.docx
+++ b/Management Summary/Management Team Gaps.docx
@@ -4,23 +4,27 @@
   <w:body>
     <w:p>
       <w:pPr>
-        <w:rPr>
-          <w:rFonts w:asciiTheme="majorHAnsi" w:hAnsiTheme="majorHAnsi"/>
-          <w:color w:val="833C0B" w:themeColor="accent2" w:themeShade="80"/>
-          <w:sz w:val="32"/>
-        </w:rPr>
-      </w:pPr>
-      <w:r>
-        <w:rPr>
-          <w:rFonts w:asciiTheme="majorHAnsi" w:hAnsiTheme="majorHAnsi"/>
-          <w:color w:val="833C0B" w:themeColor="accent2" w:themeShade="80"/>
-          <w:sz w:val="32"/>
+        <w:spacing w:line="360" w:lineRule="auto"/>
+        <w:rPr>
+          <w:rFonts w:asciiTheme="majorHAnsi" w:hAnsiTheme="majorHAnsi"/>
+          <w:b/>
+          <w:color w:val="2E74B5" w:themeColor="accent1" w:themeShade="BF"/>
+          <w:sz w:val="40"/>
+        </w:rPr>
+      </w:pPr>
+      <w:r>
+        <w:rPr>
+          <w:rFonts w:asciiTheme="majorHAnsi" w:hAnsiTheme="majorHAnsi"/>
+          <w:b/>
+          <w:color w:val="2E74B5" w:themeColor="accent1" w:themeShade="BF"/>
+          <w:sz w:val="40"/>
         </w:rPr>
         <w:t>Management Team</w:t>
       </w:r>
     </w:p>
     <w:p>
       <w:pPr>
+        <w:spacing w:line="360" w:lineRule="auto"/>
         <w:jc w:val="both"/>
         <w:rPr>
           <w:rFonts w:asciiTheme="majorHAnsi" w:hAnsiTheme="majorHAnsi"/>
@@ -405,6 +409,7 @@
     </w:p>
     <w:p>
       <w:pPr>
+        <w:spacing w:line="360" w:lineRule="auto"/>
         <w:jc w:val="both"/>
         <w:rPr>
           <w:rFonts w:asciiTheme="majorHAnsi" w:hAnsiTheme="majorHAnsi"/>
@@ -483,6 +488,7 @@
           <w:ilvl w:val="0"/>
           <w:numId w:val="1"/>
         </w:numPr>
+        <w:spacing w:line="360" w:lineRule="auto"/>
         <w:ind w:left="360"/>
         <w:jc w:val="both"/>
         <w:rPr>
@@ -505,6 +511,7 @@
           <w:ilvl w:val="0"/>
           <w:numId w:val="1"/>
         </w:numPr>
+        <w:spacing w:line="360" w:lineRule="auto"/>
         <w:ind w:left="360"/>
         <w:jc w:val="both"/>
         <w:rPr>
@@ -523,6 +530,7 @@
     <w:p>
       <w:pPr>
         <w:pStyle w:val="ListParagraph"/>
+        <w:spacing w:line="360" w:lineRule="auto"/>
         <w:ind w:left="360"/>
         <w:jc w:val="both"/>
         <w:rPr>
@@ -634,6 +642,7 @@
           <w:ilvl w:val="0"/>
           <w:numId w:val="1"/>
         </w:numPr>
+        <w:spacing w:line="360" w:lineRule="auto"/>
         <w:ind w:left="360"/>
         <w:jc w:val="both"/>
         <w:rPr>
@@ -652,6 +661,7 @@
     <w:p>
       <w:pPr>
         <w:pStyle w:val="ListParagraph"/>
+        <w:spacing w:line="360" w:lineRule="auto"/>
         <w:ind w:left="360"/>
         <w:jc w:val="both"/>
         <w:rPr>
@@ -779,6 +789,7 @@
           <w:ilvl w:val="0"/>
           <w:numId w:val="1"/>
         </w:numPr>
+        <w:spacing w:line="360" w:lineRule="auto"/>
         <w:ind w:left="360"/>
         <w:jc w:val="both"/>
         <w:rPr>
@@ -797,6 +808,7 @@
     <w:p>
       <w:pPr>
         <w:pStyle w:val="ListParagraph"/>
+        <w:spacing w:line="360" w:lineRule="auto"/>
         <w:ind w:left="360"/>
         <w:jc w:val="both"/>
         <w:rPr>
@@ -1100,6 +1112,7 @@
           <w:ilvl w:val="0"/>
           <w:numId w:val="1"/>
         </w:numPr>
+        <w:spacing w:line="360" w:lineRule="auto"/>
         <w:ind w:left="360"/>
         <w:jc w:val="both"/>
         <w:rPr>
@@ -1118,6 +1131,7 @@
     <w:p>
       <w:pPr>
         <w:pStyle w:val="ListParagraph"/>
+        <w:spacing w:line="360" w:lineRule="auto"/>
         <w:ind w:left="360"/>
         <w:jc w:val="both"/>
         <w:rPr>
@@ -1288,23 +1302,28 @@
     </w:p>
     <w:p>
       <w:pPr>
-        <w:rPr>
-          <w:rFonts w:asciiTheme="majorHAnsi" w:hAnsiTheme="majorHAnsi"/>
-          <w:color w:val="833C0B" w:themeColor="accent2" w:themeShade="80"/>
+        <w:spacing w:line="360" w:lineRule="auto"/>
+        <w:rPr>
+          <w:rFonts w:asciiTheme="majorHAnsi" w:hAnsiTheme="majorHAnsi"/>
+          <w:b/>
+          <w:color w:val="2E74B5" w:themeColor="accent1" w:themeShade="BF"/>
           <w:sz w:val="32"/>
         </w:rPr>
       </w:pPr>
       <w:r>
         <w:rPr>
           <w:rFonts w:asciiTheme="majorHAnsi" w:hAnsiTheme="majorHAnsi"/>
-          <w:color w:val="833C0B" w:themeColor="accent2" w:themeShade="80"/>
-          <w:sz w:val="32"/>
+          <w:b/>
+          <w:color w:val="2E74B5" w:themeColor="accent1" w:themeShade="BF"/>
+          <w:sz w:val="40"/>
         </w:rPr>
         <w:t>Management Gaps</w:t>
       </w:r>
     </w:p>
     <w:p>
       <w:pPr>
+        <w:spacing w:line="360" w:lineRule="auto"/>
+        <w:jc w:val="both"/>
         <w:rPr>
           <w:rFonts w:asciiTheme="majorHAnsi" w:hAnsiTheme="majorHAnsi"/>
           <w:sz w:val="24"/>
@@ -1627,7 +1646,16 @@
           <w:rFonts w:asciiTheme="majorHAnsi" w:hAnsiTheme="majorHAnsi"/>
           <w:sz w:val="24"/>
         </w:rPr>
-        <w:t>kemampuan</w:t>
+        <w:t>kema</w:t>
+      </w:r>
+      <w:bookmarkStart w:id="0" w:name="_GoBack"/>
+      <w:bookmarkEnd w:id="0"/>
+      <w:r>
+        <w:rPr>
+          <w:rFonts w:asciiTheme="majorHAnsi" w:hAnsiTheme="majorHAnsi"/>
+          <w:sz w:val="24"/>
+        </w:rPr>
+        <w:t>mpuan</w:t>
       </w:r>
       <w:proofErr w:type="spellEnd"/>
       <w:r>
@@ -1943,23 +1971,64 @@
     </w:p>
     <w:p>
       <w:pPr>
-        <w:rPr>
-          <w:rFonts w:asciiTheme="majorHAnsi" w:hAnsiTheme="majorHAnsi"/>
-          <w:color w:val="833C0B" w:themeColor="accent2" w:themeShade="80"/>
-          <w:sz w:val="32"/>
-        </w:rPr>
-      </w:pPr>
-      <w:r>
-        <w:rPr>
-          <w:rFonts w:asciiTheme="majorHAnsi" w:hAnsiTheme="majorHAnsi"/>
-          <w:color w:val="833C0B" w:themeColor="accent2" w:themeShade="80"/>
-          <w:sz w:val="32"/>
-        </w:rPr>
-        <w:t>Personal Plan</w:t>
-      </w:r>
+        <w:spacing w:line="360" w:lineRule="auto"/>
+        <w:rPr>
+          <w:rFonts w:asciiTheme="majorHAnsi" w:hAnsiTheme="majorHAnsi"/>
+          <w:sz w:val="24"/>
+        </w:rPr>
+      </w:pPr>
     </w:p>
     <w:p>
       <w:pPr>
+        <w:spacing w:line="360" w:lineRule="auto"/>
+        <w:rPr>
+          <w:rFonts w:asciiTheme="majorHAnsi" w:hAnsiTheme="majorHAnsi"/>
+          <w:sz w:val="24"/>
+        </w:rPr>
+      </w:pPr>
+    </w:p>
+    <w:p>
+      <w:pPr>
+        <w:spacing w:line="360" w:lineRule="auto"/>
+        <w:rPr>
+          <w:rFonts w:asciiTheme="majorHAnsi" w:hAnsiTheme="majorHAnsi"/>
+          <w:sz w:val="24"/>
+        </w:rPr>
+      </w:pPr>
+    </w:p>
+    <w:p>
+      <w:pPr>
+        <w:spacing w:line="360" w:lineRule="auto"/>
+        <w:rPr>
+          <w:rFonts w:asciiTheme="majorHAnsi" w:hAnsiTheme="majorHAnsi"/>
+          <w:sz w:val="24"/>
+        </w:rPr>
+      </w:pPr>
+    </w:p>
+    <w:p>
+      <w:pPr>
+        <w:spacing w:line="360" w:lineRule="auto"/>
+        <w:rPr>
+          <w:rFonts w:asciiTheme="majorHAnsi" w:hAnsiTheme="majorHAnsi"/>
+          <w:b/>
+          <w:color w:val="2E74B5" w:themeColor="accent1" w:themeShade="BF"/>
+          <w:sz w:val="40"/>
+        </w:rPr>
+      </w:pPr>
+      <w:r>
+        <w:rPr>
+          <w:rFonts w:asciiTheme="majorHAnsi" w:hAnsiTheme="majorHAnsi"/>
+          <w:b/>
+          <w:color w:val="2E74B5" w:themeColor="accent1" w:themeShade="BF"/>
+          <w:sz w:val="40"/>
+        </w:rPr>
+        <w:lastRenderedPageBreak/>
+        <w:t>Personal Plan</w:t>
+      </w:r>
+    </w:p>
+    <w:p>
+      <w:pPr>
+        <w:spacing w:line="360" w:lineRule="auto"/>
         <w:rPr>
           <w:rFonts w:asciiTheme="majorHAnsi" w:hAnsiTheme="majorHAnsi"/>
           <w:color w:val="833C0B" w:themeColor="accent2" w:themeShade="80"/>
@@ -2020,28 +2089,31 @@
     </w:p>
     <w:p>
       <w:pPr>
-        <w:rPr>
-          <w:rFonts w:asciiTheme="majorHAnsi" w:hAnsiTheme="majorHAnsi"/>
-          <w:color w:val="833C0B" w:themeColor="accent2" w:themeShade="80"/>
-          <w:sz w:val="32"/>
-        </w:rPr>
-      </w:pPr>
-      <w:proofErr w:type="spellStart"/>
-      <w:r>
-        <w:rPr>
-          <w:rFonts w:asciiTheme="majorHAnsi" w:hAnsiTheme="majorHAnsi"/>
-          <w:color w:val="833C0B" w:themeColor="accent2" w:themeShade="80"/>
-          <w:sz w:val="32"/>
-        </w:rPr>
-        <w:lastRenderedPageBreak/>
+        <w:spacing w:line="360" w:lineRule="auto"/>
+        <w:rPr>
+          <w:rFonts w:asciiTheme="majorHAnsi" w:hAnsiTheme="majorHAnsi"/>
+          <w:b/>
+          <w:color w:val="2E74B5" w:themeColor="accent1" w:themeShade="BF"/>
+          <w:sz w:val="40"/>
+        </w:rPr>
+      </w:pPr>
+      <w:proofErr w:type="spellStart"/>
+      <w:r>
+        <w:rPr>
+          <w:rFonts w:asciiTheme="majorHAnsi" w:hAnsiTheme="majorHAnsi"/>
+          <w:b/>
+          <w:color w:val="2E74B5" w:themeColor="accent1" w:themeShade="BF"/>
+          <w:sz w:val="40"/>
+        </w:rPr>
         <w:t>Swot</w:t>
       </w:r>
       <w:proofErr w:type="spellEnd"/>
       <w:r>
         <w:rPr>
           <w:rFonts w:asciiTheme="majorHAnsi" w:hAnsiTheme="majorHAnsi"/>
-          <w:color w:val="833C0B" w:themeColor="accent2" w:themeShade="80"/>
-          <w:sz w:val="32"/>
+          <w:b/>
+          <w:color w:val="2E74B5" w:themeColor="accent1" w:themeShade="BF"/>
+          <w:sz w:val="40"/>
         </w:rPr>
         <w:t xml:space="preserve"> Analysis</w:t>
       </w:r>
@@ -2053,6 +2125,7 @@
           <w:ilvl w:val="0"/>
           <w:numId w:val="2"/>
         </w:numPr>
+        <w:spacing w:line="360" w:lineRule="auto"/>
         <w:ind w:left="360"/>
         <w:rPr>
           <w:rFonts w:asciiTheme="majorHAnsi" w:hAnsiTheme="majorHAnsi"/>
@@ -2074,6 +2147,7 @@
           <w:ilvl w:val="0"/>
           <w:numId w:val="3"/>
         </w:numPr>
+        <w:spacing w:line="360" w:lineRule="auto"/>
         <w:rPr>
           <w:rFonts w:asciiTheme="majorHAnsi" w:hAnsiTheme="majorHAnsi"/>
           <w:sz w:val="24"/>
@@ -2191,8 +2265,6 @@
         </w:rPr>
         <w:t>.</w:t>
       </w:r>
-      <w:bookmarkStart w:id="0" w:name="_GoBack"/>
-      <w:bookmarkEnd w:id="0"/>
     </w:p>
     <w:p>
       <w:pPr>
@@ -2201,6 +2273,7 @@
           <w:ilvl w:val="0"/>
           <w:numId w:val="2"/>
         </w:numPr>
+        <w:spacing w:line="360" w:lineRule="auto"/>
         <w:ind w:left="360"/>
         <w:rPr>
           <w:rFonts w:asciiTheme="majorHAnsi" w:hAnsiTheme="majorHAnsi"/>
@@ -2222,6 +2295,7 @@
           <w:ilvl w:val="0"/>
           <w:numId w:val="3"/>
         </w:numPr>
+        <w:spacing w:line="360" w:lineRule="auto"/>
         <w:rPr>
           <w:rFonts w:asciiTheme="majorHAnsi" w:hAnsiTheme="majorHAnsi"/>
           <w:sz w:val="24"/>
@@ -2411,6 +2485,7 @@
           <w:ilvl w:val="0"/>
           <w:numId w:val="3"/>
         </w:numPr>
+        <w:spacing w:line="360" w:lineRule="auto"/>
         <w:rPr>
           <w:rFonts w:asciiTheme="majorHAnsi" w:hAnsiTheme="majorHAnsi"/>
           <w:sz w:val="24"/>
@@ -2504,6 +2579,7 @@
           <w:ilvl w:val="0"/>
           <w:numId w:val="2"/>
         </w:numPr>
+        <w:spacing w:line="360" w:lineRule="auto"/>
         <w:ind w:left="360"/>
         <w:rPr>
           <w:rFonts w:asciiTheme="majorHAnsi" w:hAnsiTheme="majorHAnsi"/>
@@ -2525,6 +2601,7 @@
           <w:ilvl w:val="0"/>
           <w:numId w:val="3"/>
         </w:numPr>
+        <w:spacing w:line="360" w:lineRule="auto"/>
         <w:rPr>
           <w:rFonts w:asciiTheme="majorHAnsi" w:hAnsiTheme="majorHAnsi"/>
           <w:sz w:val="24"/>
@@ -2762,6 +2839,7 @@
           <w:ilvl w:val="0"/>
           <w:numId w:val="2"/>
         </w:numPr>
+        <w:spacing w:line="360" w:lineRule="auto"/>
         <w:ind w:left="360"/>
         <w:rPr>
           <w:rFonts w:asciiTheme="majorHAnsi" w:hAnsiTheme="majorHAnsi"/>
@@ -2783,6 +2861,7 @@
           <w:ilvl w:val="0"/>
           <w:numId w:val="3"/>
         </w:numPr>
+        <w:spacing w:line="360" w:lineRule="auto"/>
         <w:rPr>
           <w:rFonts w:asciiTheme="majorHAnsi" w:hAnsiTheme="majorHAnsi"/>
           <w:sz w:val="24"/>
@@ -3315,6 +3394,7 @@
     <w:lsdException w:name="HTML Sample" w:semiHidden="1" w:unhideWhenUsed="1"/>
     <w:lsdException w:name="HTML Typewriter" w:semiHidden="1" w:unhideWhenUsed="1"/>
     <w:lsdException w:name="HTML Variable" w:semiHidden="1" w:unhideWhenUsed="1"/>
+    <w:lsdException w:name="Normal Table" w:semiHidden="1" w:unhideWhenUsed="1"/>
     <w:lsdException w:name="annotation subject" w:semiHidden="1" w:unhideWhenUsed="1"/>
     <w:lsdException w:name="No List" w:semiHidden="1" w:unhideWhenUsed="1"/>
     <w:lsdException w:name="Outline List 1" w:semiHidden="1" w:unhideWhenUsed="1"/>
@@ -3361,8 +3441,10 @@
     <w:lsdException w:name="Table Subtle 2" w:semiHidden="1" w:unhideWhenUsed="1"/>
     <w:lsdException w:name="Table Web 1" w:semiHidden="1" w:unhideWhenUsed="1"/>
     <w:lsdException w:name="Table Web 2" w:semiHidden="1" w:unhideWhenUsed="1"/>
+    <w:lsdException w:name="Table Web 3" w:semiHidden="1" w:unhideWhenUsed="1"/>
     <w:lsdException w:name="Balloon Text" w:semiHidden="1" w:unhideWhenUsed="1"/>
     <w:lsdException w:name="Table Grid" w:uiPriority="39"/>
+    <w:lsdException w:name="Table Theme" w:semiHidden="1" w:unhideWhenUsed="1"/>
     <w:lsdException w:name="Placeholder Text" w:semiHidden="1"/>
     <w:lsdException w:name="No Spacing" w:uiPriority="1" w:qFormat="1"/>
     <w:lsdException w:name="Light Shading" w:uiPriority="60"/>

</xml_diff>